<commit_message>
feat(app): modify price and currenct output
</commit_message>
<xml_diff>
--- a/docx/temple.docx
+++ b/docx/temple.docx
@@ -1521,16 +1521,7 @@
           <w:sz w:val="40"/>
           <w:szCs w:val="40"/>
         </w:rPr>
-        <w:t>3</w:t>
-      </w:r>
-      <w:r>
-        <w:rPr>
-          <w:rFonts w:hint="default"/>
-          <w:color w:val="333333"/>
-          <w:sz w:val="40"/>
-          <w:szCs w:val="40"/>
-        </w:rPr>
-        <w:t xml:space="preserve"> </w:t>
+        <w:t xml:space="preserve">3 </w:t>
       </w:r>
       <w:r>
         <w:rPr>
@@ -1585,11 +1576,12 @@
         </w:tblCellMar>
       </w:tblPr>
       <w:tblGrid>
-        <w:gridCol w:w="3329"/>
-        <w:gridCol w:w="3329"/>
-        <w:gridCol w:w="3329"/>
-        <w:gridCol w:w="3329"/>
-        <w:gridCol w:w="3329"/>
+        <w:gridCol w:w="2774"/>
+        <w:gridCol w:w="2774"/>
+        <w:gridCol w:w="2774"/>
+        <w:gridCol w:w="2774"/>
+        <w:gridCol w:w="2774"/>
+        <w:gridCol w:w="2775"/>
       </w:tblGrid>
       <w:tr>
         <w:tblPrEx>
@@ -1607,7 +1599,7 @@
         </w:trPr>
         <w:tc>
           <w:tcPr>
-            <w:tcW w:w="3329" w:type="dxa"/>
+            <w:tcW w:w="2774" w:type="dxa"/>
             <w:tcBorders>
               <w:tl2br w:val="nil"/>
               <w:tr2bl w:val="nil"/>
@@ -1649,7 +1641,7 @@
         </w:tc>
         <w:tc>
           <w:tcPr>
-            <w:tcW w:w="3329" w:type="dxa"/>
+            <w:tcW w:w="2774" w:type="dxa"/>
             <w:tcBorders>
               <w:tl2br w:val="nil"/>
               <w:tr2bl w:val="nil"/>
@@ -1691,7 +1683,7 @@
         </w:tc>
         <w:tc>
           <w:tcPr>
-            <w:tcW w:w="3329" w:type="dxa"/>
+            <w:tcW w:w="2774" w:type="dxa"/>
             <w:tcBorders>
               <w:tl2br w:val="nil"/>
               <w:tr2bl w:val="nil"/>
@@ -1733,7 +1725,7 @@
         </w:tc>
         <w:tc>
           <w:tcPr>
-            <w:tcW w:w="3329" w:type="dxa"/>
+            <w:tcW w:w="2774" w:type="dxa"/>
             <w:tcBorders>
               <w:tl2br w:val="nil"/>
               <w:tr2bl w:val="nil"/>
@@ -1775,7 +1767,7 @@
         </w:tc>
         <w:tc>
           <w:tcPr>
-            <w:tcW w:w="3329" w:type="dxa"/>
+            <w:tcW w:w="2774" w:type="dxa"/>
             <w:tcBorders>
               <w:tl2br w:val="nil"/>
               <w:tr2bl w:val="nil"/>
@@ -1812,6 +1804,48 @@
                 <w:lang w:eastAsia="zh-Hans"/>
               </w:rPr>
               <w:t>price</w:t>
+            </w:r>
+          </w:p>
+        </w:tc>
+        <w:tc>
+          <w:tcPr>
+            <w:tcW w:w="2775" w:type="dxa"/>
+            <w:tcBorders>
+              <w:tl2br w:val="nil"/>
+              <w:tr2bl w:val="nil"/>
+            </w:tcBorders>
+            <w:shd w:val="clear" w:color="auto" w:fill="F4F4F4"/>
+            <w:vAlign w:val="center"/>
+          </w:tcPr>
+          <w:p>
+            <w:pPr>
+              <w:pStyle w:val="10"/>
+              <w:numPr>
+                <w:ilvl w:val="0"/>
+                <w:numId w:val="0"/>
+              </w:numPr>
+              <w:tabs>
+                <w:tab w:val="left" w:pos="1129"/>
+              </w:tabs>
+              <w:spacing w:before="0" w:beforeAutospacing="0" w:after="0" w:afterAutospacing="0" w:line="240" w:lineRule="auto"/>
+              <w:ind w:left="0" w:right="0" w:rightChars="0"/>
+              <w:jc w:val="center"/>
+              <w:rPr>
+                <w:rFonts w:hint="eastAsia" w:ascii="宋体" w:hAnsi="宋体" w:eastAsia="宋体" w:cs="宋体"/>
+                <w:color w:val="333333"/>
+                <w:sz w:val="28"/>
+                <w:szCs w:val="28"/>
+              </w:rPr>
+            </w:pPr>
+            <w:r>
+              <w:rPr>
+                <w:rFonts w:hint="default" w:ascii="宋体" w:hAnsi="宋体" w:eastAsia="宋体" w:cs="宋体"/>
+                <w:color w:val="333333"/>
+                <w:sz w:val="28"/>
+                <w:szCs w:val="28"/>
+                <w:lang w:eastAsia="zh-Hans"/>
+              </w:rPr>
+              <w:t>currency</w:t>
             </w:r>
           </w:p>
         </w:tc>
@@ -1833,7 +1867,7 @@
         <w:tc>
           <w:tcPr>
             <w:tcW w:w="16645" w:type="dxa"/>
-            <w:gridSpan w:val="5"/>
+            <w:gridSpan w:val="6"/>
             <w:tcBorders>
               <w:tl2br w:val="nil"/>
               <w:tr2bl w:val="nil"/>
@@ -1925,7 +1959,7 @@
         </w:trPr>
         <w:tc>
           <w:tcPr>
-            <w:tcW w:w="3329" w:type="dxa"/>
+            <w:tcW w:w="2774" w:type="dxa"/>
             <w:tcBorders>
               <w:tl2br w:val="nil"/>
               <w:tr2bl w:val="nil"/>
@@ -2013,7 +2047,7 @@
         </w:tc>
         <w:tc>
           <w:tcPr>
-            <w:tcW w:w="3329" w:type="dxa"/>
+            <w:tcW w:w="2774" w:type="dxa"/>
             <w:tcBorders>
               <w:tl2br w:val="nil"/>
               <w:tr2bl w:val="nil"/>
@@ -2091,7 +2125,7 @@
         </w:tc>
         <w:tc>
           <w:tcPr>
-            <w:tcW w:w="3329" w:type="dxa"/>
+            <w:tcW w:w="2774" w:type="dxa"/>
             <w:tcBorders>
               <w:tl2br w:val="nil"/>
               <w:tr2bl w:val="nil"/>
@@ -2170,7 +2204,7 @@
         </w:tc>
         <w:tc>
           <w:tcPr>
-            <w:tcW w:w="3329" w:type="dxa"/>
+            <w:tcW w:w="2774" w:type="dxa"/>
             <w:tcBorders>
               <w:tl2br w:val="nil"/>
               <w:tr2bl w:val="nil"/>
@@ -2248,7 +2282,7 @@
         </w:tc>
         <w:tc>
           <w:tcPr>
-            <w:tcW w:w="3329" w:type="dxa"/>
+            <w:tcW w:w="2774" w:type="dxa"/>
             <w:tcBorders>
               <w:tl2br w:val="nil"/>
               <w:tr2bl w:val="nil"/>
@@ -2313,6 +2347,85 @@
                 <w:lang w:eastAsia="zh-Hans"/>
               </w:rPr>
               <w:t>price</w:t>
+            </w:r>
+            <w:r>
+              <w:rPr>
+                <w:rFonts w:hint="eastAsia" w:ascii="宋体" w:hAnsi="宋体" w:eastAsia="宋体" w:cs="宋体"/>
+                <w:color w:val="333333"/>
+                <w:sz w:val="28"/>
+                <w:szCs w:val="28"/>
+              </w:rPr>
+              <w:t>}}</w:t>
+            </w:r>
+          </w:p>
+        </w:tc>
+        <w:tc>
+          <w:tcPr>
+            <w:tcW w:w="2775" w:type="dxa"/>
+            <w:tcBorders>
+              <w:tl2br w:val="nil"/>
+              <w:tr2bl w:val="nil"/>
+            </w:tcBorders>
+            <w:shd w:val="clear" w:color="auto" w:fill="F4F4F4"/>
+            <w:vAlign w:val="center"/>
+          </w:tcPr>
+          <w:p>
+            <w:pPr>
+              <w:pStyle w:val="10"/>
+              <w:numPr>
+                <w:ilvl w:val="0"/>
+                <w:numId w:val="0"/>
+              </w:numPr>
+              <w:tabs>
+                <w:tab w:val="left" w:pos="1129"/>
+              </w:tabs>
+              <w:spacing w:before="0" w:beforeAutospacing="0" w:after="0" w:afterAutospacing="0" w:line="240" w:lineRule="auto"/>
+              <w:ind w:left="0" w:right="0" w:rightChars="0"/>
+              <w:jc w:val="center"/>
+              <w:rPr>
+                <w:rFonts w:hint="default"/>
+                <w:color w:val="333333"/>
+                <w:sz w:val="28"/>
+                <w:szCs w:val="28"/>
+              </w:rPr>
+            </w:pPr>
+            <w:r>
+              <w:rPr>
+                <w:rFonts w:hint="eastAsia" w:ascii="宋体" w:hAnsi="宋体" w:eastAsia="宋体" w:cs="宋体"/>
+                <w:color w:val="333333"/>
+                <w:sz w:val="28"/>
+                <w:szCs w:val="28"/>
+              </w:rPr>
+              <w:t>{{</w:t>
+            </w:r>
+            <w:r>
+              <w:rPr>
+                <w:rFonts w:hint="eastAsia" w:ascii="宋体" w:hAnsi="宋体" w:eastAsia="宋体" w:cs="宋体"/>
+                <w:color w:val="333333"/>
+                <w:sz w:val="28"/>
+                <w:szCs w:val="28"/>
+                <w:lang w:val="en-US" w:eastAsia="zh-CN"/>
+              </w:rPr>
+              <w:t xml:space="preserve"> a</w:t>
+            </w:r>
+            <w:r>
+              <w:rPr>
+                <w:rFonts w:hint="eastAsia" w:ascii="宋体" w:hAnsi="宋体" w:eastAsia="宋体" w:cs="宋体"/>
+                <w:color w:val="333333"/>
+                <w:sz w:val="28"/>
+                <w:szCs w:val="28"/>
+              </w:rPr>
+              <w:t>.</w:t>
+            </w:r>
+            <w:r>
+              <w:rPr>
+                <w:rFonts w:hint="default" w:ascii="宋体" w:hAnsi="宋体" w:eastAsia="宋体" w:cs="宋体"/>
+                <w:color w:val="333333"/>
+                <w:sz w:val="28"/>
+                <w:szCs w:val="28"/>
+                <w:lang w:eastAsia="zh-Hans"/>
+              </w:rPr>
+              <w:t>currency</w:t>
             </w:r>
             <w:r>
               <w:rPr>
@@ -2343,7 +2456,7 @@
         <w:tc>
           <w:tcPr>
             <w:tcW w:w="16645" w:type="dxa"/>
-            <w:gridSpan w:val="5"/>
+            <w:gridSpan w:val="6"/>
             <w:tcBorders>
               <w:tl2br w:val="nil"/>
               <w:tr2bl w:val="nil"/>

</xml_diff>